<commit_message>
+ Added deletion of temporary variables
</commit_message>
<xml_diff>
--- a/research.docx
+++ b/research.docx
@@ -66,22 +66,10 @@
         <w:proofErr w:type="spellEnd"/>
       </w:hyperlink>
       <w:r>
-        <w:t>. The version of the dataset in use</w:t>
-      </w:r>
-      <w:r>
-        <w:t>d</w:t>
-      </w:r>
-      <w:r>
-        <w:t xml:space="preserve"> is V2. </w:t>
-      </w:r>
-      <w:r>
-        <w:t>However the</w:t>
-      </w:r>
-      <w:r>
-        <w:t xml:space="preserve"> original version of the dataset can be found in </w:t>
-      </w:r>
-      <w:r>
-        <w:t xml:space="preserve">the </w:t>
+        <w:t xml:space="preserve"> </w:t>
+      </w:r>
+      <w:r>
+        <w:t xml:space="preserve">(also available in </w:t>
       </w:r>
       <w:hyperlink r:id="rId6" w:history="1">
         <w:r>
@@ -92,10 +80,25 @@
         </w:r>
       </w:hyperlink>
       <w:r>
+        <w:rPr>
+          <w:rStyle w:val="Hyperlink"/>
+        </w:rPr>
+        <w:t>)</w:t>
+      </w:r>
+      <w:r>
+        <w:rPr>
+          <w:rStyle w:val="Hyperlink"/>
+        </w:rPr>
         <w:t>.</w:t>
       </w:r>
       <w:r>
-        <w:t xml:space="preserve"> </w:t>
+        <w:t xml:space="preserve"> The version of the dataset in use</w:t>
+      </w:r>
+      <w:r>
+        <w:t>d</w:t>
+      </w:r>
+      <w:r>
+        <w:t xml:space="preserve"> is V2. </w:t>
       </w:r>
       <w:r>
         <w:t>The dataset comprises of numerous parameters calculated from digitized image obtained after conducting fine needle aspirate (FNA) test on 569 patients. Each of the record in turn is labelled as either 'Benign' or 'Malignant'.</w:t>
@@ -129,11 +132,7 @@
         <w:t>as part of</w:t>
       </w:r>
       <w:r>
-        <w:t xml:space="preserve"> this project will be evaluated based on </w:t>
-      </w:r>
-      <w:r>
-        <w:lastRenderedPageBreak/>
-        <w:t>t</w:t>
+        <w:t xml:space="preserve"> this project will be evaluated based on t</w:t>
       </w:r>
       <w:r>
         <w:t xml:space="preserve">he area under their individual </w:t>
@@ -302,27 +301,14 @@
       <w:r>
         <w:t xml:space="preserve">Figure </w:t>
       </w:r>
-      <w:r>
-        <w:fldChar w:fldCharType="begin"/>
-      </w:r>
-      <w:r>
-        <w:instrText xml:space="preserve"> SEQ Figure \* ARABIC </w:instrText>
-      </w:r>
-      <w:r>
-        <w:fldChar w:fldCharType="separate"/>
-      </w:r>
-      <w:r>
-        <w:rPr>
-          <w:noProof/>
-        </w:rPr>
-        <w:t>1</w:t>
-      </w:r>
-      <w:r>
-        <w:rPr>
-          <w:noProof/>
-        </w:rPr>
-        <w:fldChar w:fldCharType="end"/>
-      </w:r>
+      <w:fldSimple w:instr=" SEQ Figure \* ARABIC ">
+        <w:r>
+          <w:rPr>
+            <w:noProof/>
+          </w:rPr>
+          <w:t>1</w:t>
+        </w:r>
+      </w:fldSimple>
       <w:r>
         <w:t xml:space="preserve"> : </w:t>
       </w:r>
@@ -358,14 +344,12 @@
         </w:rPr>
         <w:t>d in favour of Benign outcomes.</w:t>
       </w:r>
-    </w:p>
-    <w:p>
-      <w:pPr>
-        <w:jc w:val="both"/>
-        <w:rPr>
-          <w:noProof/>
-        </w:rPr>
-      </w:pPr>
+      <w:r>
+        <w:rPr>
+          <w:noProof/>
+        </w:rPr>
+        <w:t xml:space="preserve"> </w:t>
+      </w:r>
       <w:r>
         <w:rPr>
           <w:noProof/>
@@ -507,27 +491,14 @@
       <w:r>
         <w:t xml:space="preserve">Figure </w:t>
       </w:r>
-      <w:r>
-        <w:fldChar w:fldCharType="begin"/>
-      </w:r>
-      <w:r>
-        <w:instrText xml:space="preserve"> SEQ Figure \* ARABIC </w:instrText>
-      </w:r>
-      <w:r>
-        <w:fldChar w:fldCharType="separate"/>
-      </w:r>
-      <w:r>
-        <w:rPr>
-          <w:noProof/>
-        </w:rPr>
-        <w:t>2</w:t>
-      </w:r>
-      <w:r>
-        <w:rPr>
-          <w:noProof/>
-        </w:rPr>
-        <w:fldChar w:fldCharType="end"/>
-      </w:r>
+      <w:fldSimple w:instr=" SEQ Figure \* ARABIC ">
+        <w:r>
+          <w:rPr>
+            <w:noProof/>
+          </w:rPr>
+          <w:t>2</w:t>
+        </w:r>
+      </w:fldSimple>
       <w:r>
         <w:t xml:space="preserve"> : Mean of individual features</w:t>
       </w:r>
@@ -543,7 +514,6 @@
         <w:rPr>
           <w:noProof/>
         </w:rPr>
-        <w:lastRenderedPageBreak/>
         <w:t xml:space="preserve">We used </w:t>
       </w:r>
       <w:r>
@@ -1597,14 +1567,27 @@
       <w:r>
         <w:t xml:space="preserve">Table </w:t>
       </w:r>
-      <w:fldSimple w:instr=" SEQ Table \* ARABIC ">
-        <w:r>
-          <w:rPr>
-            <w:noProof/>
-          </w:rPr>
-          <w:t>1</w:t>
-        </w:r>
-      </w:fldSimple>
+      <w:r>
+        <w:fldChar w:fldCharType="begin"/>
+      </w:r>
+      <w:r>
+        <w:instrText xml:space="preserve"> SEQ Table \* ARABIC </w:instrText>
+      </w:r>
+      <w:r>
+        <w:fldChar w:fldCharType="separate"/>
+      </w:r>
+      <w:r>
+        <w:rPr>
+          <w:noProof/>
+        </w:rPr>
+        <w:t>1</w:t>
+      </w:r>
+      <w:r>
+        <w:rPr>
+          <w:noProof/>
+        </w:rPr>
+        <w:fldChar w:fldCharType="end"/>
+      </w:r>
       <w:r>
         <w:t xml:space="preserve"> : </w:t>
       </w:r>
@@ -1766,7 +1749,6 @@
               <w:rPr>
                 <w:noProof/>
               </w:rPr>
-              <w:lastRenderedPageBreak/>
               <w:drawing>
                 <wp:inline distT="0" distB="0" distL="0" distR="0" wp14:anchorId="4F2603CB" wp14:editId="7A4575B4">
                   <wp:extent cx="1152525" cy="787025"/>
@@ -1875,6 +1857,7 @@
               <w:rPr>
                 <w:noProof/>
               </w:rPr>
+              <w:lastRenderedPageBreak/>
               <w:drawing>
                 <wp:inline distT="0" distB="0" distL="0" distR="0" wp14:anchorId="502A13DA" wp14:editId="4AFFE591">
                   <wp:extent cx="1228299" cy="838769"/>
@@ -2037,27 +2020,14 @@
         <w:br/>
         <w:t xml:space="preserve">Figure </w:t>
       </w:r>
-      <w:r>
-        <w:fldChar w:fldCharType="begin"/>
-      </w:r>
-      <w:r>
-        <w:instrText xml:space="preserve"> SEQ Figure \* ARABIC </w:instrText>
-      </w:r>
-      <w:r>
-        <w:fldChar w:fldCharType="separate"/>
-      </w:r>
-      <w:r>
-        <w:rPr>
-          <w:noProof/>
-        </w:rPr>
-        <w:t>3</w:t>
-      </w:r>
-      <w:r>
-        <w:rPr>
-          <w:noProof/>
-        </w:rPr>
-        <w:fldChar w:fldCharType="end"/>
-      </w:r>
+      <w:fldSimple w:instr=" SEQ Figure \* ARABIC ">
+        <w:r>
+          <w:rPr>
+            <w:noProof/>
+          </w:rPr>
+          <w:t>3</w:t>
+        </w:r>
+      </w:fldSimple>
       <w:r>
         <w:t xml:space="preserve"> : Swarm Plot Analysis</w:t>
       </w:r>
@@ -2099,11 +2069,6 @@
         </w:rPr>
         <w:t xml:space="preserve"> </w:t>
       </w:r>
-    </w:p>
-    <w:p>
-      <w:pPr>
-        <w:jc w:val="both"/>
-      </w:pPr>
       <w:r>
         <w:t>But none of the features stood out and we decided to eliminate all 14 of those features from the dataset.</w:t>
       </w:r>
@@ -2166,11 +2131,9 @@
       <w:r>
         <w:t>.</w:t>
       </w:r>
-    </w:p>
-    <w:p>
-      <w:pPr>
-        <w:jc w:val="both"/>
-      </w:pPr>
+      <w:r>
+        <w:t xml:space="preserve"> </w:t>
+      </w:r>
       <w:r>
         <w:t xml:space="preserve">The result from that analysis is recorded in </w:t>
       </w:r>
@@ -2273,7 +2236,7 @@
         <w:tc>
           <w:tcPr>
             <w:tcW w:w="629" w:type="dxa"/>
-            <w:shd w:val="clear" w:color="auto" w:fill="92D050"/>
+            <w:shd w:val="clear" w:color="auto" w:fill="auto"/>
           </w:tcPr>
           <w:p>
             <w:pPr>
@@ -2444,7 +2407,7 @@
                 <w:sz w:val="16"/>
                 <w:szCs w:val="16"/>
               </w:rPr>
-              <w:t>100</w:t>
+              <w:t>91.23</w:t>
             </w:r>
           </w:p>
         </w:tc>
@@ -2468,7 +2431,7 @@
                 <w:sz w:val="16"/>
                 <w:szCs w:val="16"/>
               </w:rPr>
-              <w:t>100</w:t>
+              <w:t>98.25</w:t>
             </w:r>
           </w:p>
         </w:tc>
@@ -2492,7 +2455,7 @@
                 <w:sz w:val="16"/>
                 <w:szCs w:val="16"/>
               </w:rPr>
-              <w:t>100</w:t>
+              <w:t>96.49</w:t>
             </w:r>
           </w:p>
         </w:tc>
@@ -2516,7 +2479,7 @@
                 <w:sz w:val="16"/>
                 <w:szCs w:val="16"/>
               </w:rPr>
-              <w:t>100</w:t>
+              <w:t>96.49</w:t>
             </w:r>
           </w:p>
         </w:tc>
@@ -2540,7 +2503,7 @@
                 <w:sz w:val="16"/>
                 <w:szCs w:val="16"/>
               </w:rPr>
-              <w:t>100</w:t>
+              <w:t>96.49</w:t>
             </w:r>
           </w:p>
         </w:tc>
@@ -2630,7 +2593,7 @@
                 <w:sz w:val="16"/>
                 <w:szCs w:val="16"/>
               </w:rPr>
-              <w:t>80.00</w:t>
+              <w:t>93.02</w:t>
             </w:r>
           </w:p>
         </w:tc>
@@ -2654,7 +2617,7 @@
                 <w:sz w:val="16"/>
                 <w:szCs w:val="16"/>
               </w:rPr>
-              <w:t>100</w:t>
+              <w:t>97.67</w:t>
             </w:r>
           </w:p>
         </w:tc>
@@ -2678,7 +2641,121 @@
                 <w:sz w:val="16"/>
                 <w:szCs w:val="16"/>
               </w:rPr>
-              <w:t>93.33</w:t>
+              <w:t>96.51</w:t>
+            </w:r>
+          </w:p>
+        </w:tc>
+        <w:tc>
+          <w:tcPr>
+            <w:tcW w:w="629" w:type="dxa"/>
+            <w:shd w:val="clear" w:color="auto" w:fill="92D050"/>
+          </w:tcPr>
+          <w:p>
+            <w:pPr>
+              <w:jc w:val="center"/>
+              <w:rPr>
+                <w:rFonts w:cstheme="minorHAnsi"/>
+                <w:sz w:val="16"/>
+                <w:szCs w:val="16"/>
+              </w:rPr>
+            </w:pPr>
+            <w:r>
+              <w:rPr>
+                <w:rFonts w:cstheme="minorHAnsi"/>
+                <w:sz w:val="16"/>
+                <w:szCs w:val="16"/>
+              </w:rPr>
+              <w:t>97.67</w:t>
+            </w:r>
+          </w:p>
+        </w:tc>
+        <w:tc>
+          <w:tcPr>
+            <w:tcW w:w="629" w:type="dxa"/>
+            <w:shd w:val="clear" w:color="auto" w:fill="92D050"/>
+          </w:tcPr>
+          <w:p>
+            <w:pPr>
+              <w:jc w:val="center"/>
+              <w:rPr>
+                <w:rFonts w:cstheme="minorHAnsi"/>
+                <w:sz w:val="16"/>
+                <w:szCs w:val="16"/>
+              </w:rPr>
+            </w:pPr>
+            <w:r>
+              <w:rPr>
+                <w:rFonts w:cstheme="minorHAnsi"/>
+                <w:sz w:val="16"/>
+                <w:szCs w:val="16"/>
+              </w:rPr>
+              <w:t>97.67</w:t>
+            </w:r>
+          </w:p>
+        </w:tc>
+      </w:tr>
+      <w:tr>
+        <w:tc>
+          <w:tcPr>
+            <w:tcW w:w="625" w:type="dxa"/>
+            <w:shd w:val="clear" w:color="auto" w:fill="DEEAF6" w:themeFill="accent5" w:themeFillTint="33"/>
+          </w:tcPr>
+          <w:p>
+            <w:pPr>
+              <w:jc w:val="center"/>
+              <w:rPr>
+                <w:rFonts w:cstheme="minorHAnsi"/>
+                <w:sz w:val="16"/>
+                <w:szCs w:val="16"/>
+              </w:rPr>
+            </w:pPr>
+            <w:r>
+              <w:rPr>
+                <w:rFonts w:cstheme="minorHAnsi"/>
+                <w:sz w:val="16"/>
+                <w:szCs w:val="16"/>
+              </w:rPr>
+              <w:t>80</w:t>
+            </w:r>
+            <w:r>
+              <w:rPr>
+                <w:rFonts w:cstheme="minorHAnsi"/>
+                <w:sz w:val="16"/>
+                <w:szCs w:val="16"/>
+              </w:rPr>
+              <w:t>%</w:t>
+            </w:r>
+          </w:p>
+        </w:tc>
+        <w:tc>
+          <w:tcPr>
+            <w:tcW w:w="540" w:type="dxa"/>
+            <w:shd w:val="clear" w:color="auto" w:fill="DEEAF6" w:themeFill="accent5" w:themeFillTint="33"/>
+          </w:tcPr>
+          <w:p>
+            <w:pPr>
+              <w:jc w:val="center"/>
+              <w:rPr>
+                <w:rFonts w:cstheme="minorHAnsi"/>
+                <w:sz w:val="16"/>
+                <w:szCs w:val="16"/>
+              </w:rPr>
+            </w:pPr>
+            <w:r>
+              <w:rPr>
+                <w:rFonts w:cstheme="minorHAnsi"/>
+                <w:sz w:val="16"/>
+                <w:szCs w:val="16"/>
+              </w:rPr>
+              <w:t>20</w:t>
+            </w:r>
+            <w:r>
+              <w:rPr>
+                <w:rFonts w:cstheme="minorHAnsi"/>
+                <w:sz w:val="16"/>
+                <w:szCs w:val="16"/>
+              </w:rPr>
+              <w:t>%</w:t>
             </w:r>
           </w:p>
         </w:tc>
@@ -2702,7 +2779,7 @@
                 <w:sz w:val="16"/>
                 <w:szCs w:val="16"/>
               </w:rPr>
-              <w:t>93.33</w:t>
+              <w:t>92.11</w:t>
             </w:r>
           </w:p>
         </w:tc>
@@ -2726,7 +2803,79 @@
                 <w:sz w:val="16"/>
                 <w:szCs w:val="16"/>
               </w:rPr>
-              <w:t>86.67</w:t>
+              <w:t>96.49</w:t>
+            </w:r>
+          </w:p>
+        </w:tc>
+        <w:tc>
+          <w:tcPr>
+            <w:tcW w:w="629" w:type="dxa"/>
+            <w:shd w:val="clear" w:color="auto" w:fill="auto"/>
+          </w:tcPr>
+          <w:p>
+            <w:pPr>
+              <w:jc w:val="center"/>
+              <w:rPr>
+                <w:rFonts w:cstheme="minorHAnsi"/>
+                <w:sz w:val="16"/>
+                <w:szCs w:val="16"/>
+              </w:rPr>
+            </w:pPr>
+            <w:r>
+              <w:rPr>
+                <w:rFonts w:cstheme="minorHAnsi"/>
+                <w:sz w:val="16"/>
+                <w:szCs w:val="16"/>
+              </w:rPr>
+              <w:t>96.49</w:t>
+            </w:r>
+          </w:p>
+        </w:tc>
+        <w:tc>
+          <w:tcPr>
+            <w:tcW w:w="629" w:type="dxa"/>
+            <w:shd w:val="clear" w:color="auto" w:fill="92D050"/>
+          </w:tcPr>
+          <w:p>
+            <w:pPr>
+              <w:jc w:val="center"/>
+              <w:rPr>
+                <w:rFonts w:cstheme="minorHAnsi"/>
+                <w:sz w:val="16"/>
+                <w:szCs w:val="16"/>
+              </w:rPr>
+            </w:pPr>
+            <w:r>
+              <w:rPr>
+                <w:rFonts w:cstheme="minorHAnsi"/>
+                <w:sz w:val="16"/>
+                <w:szCs w:val="16"/>
+              </w:rPr>
+              <w:t>98.25</w:t>
+            </w:r>
+          </w:p>
+        </w:tc>
+        <w:tc>
+          <w:tcPr>
+            <w:tcW w:w="629" w:type="dxa"/>
+            <w:shd w:val="clear" w:color="auto" w:fill="auto"/>
+          </w:tcPr>
+          <w:p>
+            <w:pPr>
+              <w:jc w:val="center"/>
+              <w:rPr>
+                <w:rFonts w:cstheme="minorHAnsi"/>
+                <w:sz w:val="16"/>
+                <w:szCs w:val="16"/>
+              </w:rPr>
+            </w:pPr>
+            <w:r>
+              <w:rPr>
+                <w:rFonts w:cstheme="minorHAnsi"/>
+                <w:sz w:val="16"/>
+                <w:szCs w:val="16"/>
+              </w:rPr>
+              <w:t>96.49</w:t>
             </w:r>
           </w:p>
         </w:tc>
@@ -2752,7 +2901,7 @@
                 <w:sz w:val="16"/>
                 <w:szCs w:val="16"/>
               </w:rPr>
-              <w:t>80</w:t>
+              <w:t>75</w:t>
             </w:r>
             <w:r>
               <w:rPr>
@@ -2784,7 +2933,7 @@
                 <w:sz w:val="16"/>
                 <w:szCs w:val="16"/>
               </w:rPr>
-              <w:t>20</w:t>
+              <w:t>25</w:t>
             </w:r>
             <w:r>
               <w:rPr>
@@ -2816,7 +2965,79 @@
                 <w:sz w:val="16"/>
                 <w:szCs w:val="16"/>
               </w:rPr>
-              <w:t>85.00</w:t>
+              <w:t>93.71</w:t>
+            </w:r>
+          </w:p>
+        </w:tc>
+        <w:tc>
+          <w:tcPr>
+            <w:tcW w:w="629" w:type="dxa"/>
+            <w:shd w:val="clear" w:color="auto" w:fill="auto"/>
+          </w:tcPr>
+          <w:p>
+            <w:pPr>
+              <w:jc w:val="center"/>
+              <w:rPr>
+                <w:rFonts w:cstheme="minorHAnsi"/>
+                <w:sz w:val="16"/>
+                <w:szCs w:val="16"/>
+              </w:rPr>
+            </w:pPr>
+            <w:r>
+              <w:rPr>
+                <w:rFonts w:cstheme="minorHAnsi"/>
+                <w:sz w:val="16"/>
+                <w:szCs w:val="16"/>
+              </w:rPr>
+              <w:t>96.50</w:t>
+            </w:r>
+          </w:p>
+        </w:tc>
+        <w:tc>
+          <w:tcPr>
+            <w:tcW w:w="629" w:type="dxa"/>
+            <w:shd w:val="clear" w:color="auto" w:fill="auto"/>
+          </w:tcPr>
+          <w:p>
+            <w:pPr>
+              <w:jc w:val="center"/>
+              <w:rPr>
+                <w:rFonts w:cstheme="minorHAnsi"/>
+                <w:sz w:val="16"/>
+                <w:szCs w:val="16"/>
+              </w:rPr>
+            </w:pPr>
+            <w:r>
+              <w:rPr>
+                <w:rFonts w:cstheme="minorHAnsi"/>
+                <w:sz w:val="16"/>
+                <w:szCs w:val="16"/>
+              </w:rPr>
+              <w:t>96.50</w:t>
+            </w:r>
+          </w:p>
+        </w:tc>
+        <w:tc>
+          <w:tcPr>
+            <w:tcW w:w="629" w:type="dxa"/>
+            <w:shd w:val="clear" w:color="auto" w:fill="auto"/>
+          </w:tcPr>
+          <w:p>
+            <w:pPr>
+              <w:jc w:val="center"/>
+              <w:rPr>
+                <w:rFonts w:cstheme="minorHAnsi"/>
+                <w:sz w:val="16"/>
+                <w:szCs w:val="16"/>
+              </w:rPr>
+            </w:pPr>
+            <w:r>
+              <w:rPr>
+                <w:rFonts w:cstheme="minorHAnsi"/>
+                <w:sz w:val="16"/>
+                <w:szCs w:val="16"/>
+              </w:rPr>
+              <w:t>97.20</w:t>
             </w:r>
           </w:p>
         </w:tc>
@@ -2840,7 +3061,73 @@
                 <w:sz w:val="16"/>
                 <w:szCs w:val="16"/>
               </w:rPr>
-              <w:t>100</w:t>
+              <w:t>97.90</w:t>
+            </w:r>
+          </w:p>
+        </w:tc>
+      </w:tr>
+      <w:tr>
+        <w:tc>
+          <w:tcPr>
+            <w:tcW w:w="625" w:type="dxa"/>
+            <w:shd w:val="clear" w:color="auto" w:fill="DEEAF6" w:themeFill="accent5" w:themeFillTint="33"/>
+          </w:tcPr>
+          <w:p>
+            <w:pPr>
+              <w:jc w:val="center"/>
+              <w:rPr>
+                <w:rFonts w:cstheme="minorHAnsi"/>
+                <w:sz w:val="16"/>
+                <w:szCs w:val="16"/>
+              </w:rPr>
+            </w:pPr>
+            <w:r>
+              <w:rPr>
+                <w:rFonts w:cstheme="minorHAnsi"/>
+                <w:sz w:val="16"/>
+                <w:szCs w:val="16"/>
+              </w:rPr>
+              <w:t>70</w:t>
+            </w:r>
+            <w:r>
+              <w:rPr>
+                <w:rFonts w:cstheme="minorHAnsi"/>
+                <w:sz w:val="16"/>
+                <w:szCs w:val="16"/>
+              </w:rPr>
+              <w:t>%</w:t>
+            </w:r>
+          </w:p>
+        </w:tc>
+        <w:tc>
+          <w:tcPr>
+            <w:tcW w:w="540" w:type="dxa"/>
+            <w:shd w:val="clear" w:color="auto" w:fill="DEEAF6" w:themeFill="accent5" w:themeFillTint="33"/>
+          </w:tcPr>
+          <w:p>
+            <w:pPr>
+              <w:jc w:val="center"/>
+              <w:rPr>
+                <w:rFonts w:cstheme="minorHAnsi"/>
+                <w:sz w:val="16"/>
+                <w:szCs w:val="16"/>
+              </w:rPr>
+            </w:pPr>
+            <w:r>
+              <w:rPr>
+                <w:rFonts w:cstheme="minorHAnsi"/>
+                <w:sz w:val="16"/>
+                <w:szCs w:val="16"/>
+              </w:rPr>
+              <w:t>30</w:t>
+            </w:r>
+            <w:r>
+              <w:rPr>
+                <w:rFonts w:cstheme="minorHAnsi"/>
+                <w:sz w:val="16"/>
+                <w:szCs w:val="16"/>
+              </w:rPr>
+              <w:t>%</w:t>
             </w:r>
           </w:p>
         </w:tc>
@@ -2864,7 +3151,7 @@
                 <w:sz w:val="16"/>
                 <w:szCs w:val="16"/>
               </w:rPr>
-              <w:t>95.00</w:t>
+              <w:t>92.40</w:t>
             </w:r>
           </w:p>
         </w:tc>
@@ -2888,7 +3175,7 @@
                 <w:sz w:val="16"/>
                 <w:szCs w:val="16"/>
               </w:rPr>
-              <w:t>95.00</w:t>
+              <w:t>95.32</w:t>
             </w:r>
           </w:p>
         </w:tc>
@@ -2912,7 +3199,55 @@
                 <w:sz w:val="16"/>
                 <w:szCs w:val="16"/>
               </w:rPr>
-              <w:t>95.00</w:t>
+              <w:t>95.32</w:t>
+            </w:r>
+          </w:p>
+        </w:tc>
+        <w:tc>
+          <w:tcPr>
+            <w:tcW w:w="629" w:type="dxa"/>
+            <w:shd w:val="clear" w:color="auto" w:fill="auto"/>
+          </w:tcPr>
+          <w:p>
+            <w:pPr>
+              <w:jc w:val="center"/>
+              <w:rPr>
+                <w:rFonts w:cstheme="minorHAnsi"/>
+                <w:sz w:val="16"/>
+                <w:szCs w:val="16"/>
+              </w:rPr>
+            </w:pPr>
+            <w:r>
+              <w:rPr>
+                <w:rFonts w:cstheme="minorHAnsi"/>
+                <w:sz w:val="16"/>
+                <w:szCs w:val="16"/>
+              </w:rPr>
+              <w:t>97.08</w:t>
+            </w:r>
+          </w:p>
+        </w:tc>
+        <w:tc>
+          <w:tcPr>
+            <w:tcW w:w="629" w:type="dxa"/>
+            <w:shd w:val="clear" w:color="auto" w:fill="92D050"/>
+          </w:tcPr>
+          <w:p>
+            <w:pPr>
+              <w:jc w:val="center"/>
+              <w:rPr>
+                <w:rFonts w:cstheme="minorHAnsi"/>
+                <w:sz w:val="16"/>
+                <w:szCs w:val="16"/>
+              </w:rPr>
+            </w:pPr>
+            <w:r>
+              <w:rPr>
+                <w:rFonts w:cstheme="minorHAnsi"/>
+                <w:sz w:val="16"/>
+                <w:szCs w:val="16"/>
+              </w:rPr>
+              <w:t>97.66</w:t>
             </w:r>
           </w:p>
         </w:tc>
@@ -2938,7 +3273,7 @@
                 <w:sz w:val="16"/>
                 <w:szCs w:val="16"/>
               </w:rPr>
-              <w:t>75</w:t>
+              <w:t>65</w:t>
             </w:r>
             <w:r>
               <w:rPr>
@@ -2970,7 +3305,7 @@
                 <w:sz w:val="16"/>
                 <w:szCs w:val="16"/>
               </w:rPr>
-              <w:t>25</w:t>
+              <w:t>35</w:t>
             </w:r>
             <w:r>
               <w:rPr>
@@ -3002,7 +3337,79 @@
                 <w:sz w:val="16"/>
                 <w:szCs w:val="16"/>
               </w:rPr>
-              <w:t>88.00</w:t>
+              <w:t>93.00</w:t>
+            </w:r>
+          </w:p>
+        </w:tc>
+        <w:tc>
+          <w:tcPr>
+            <w:tcW w:w="629" w:type="dxa"/>
+            <w:shd w:val="clear" w:color="auto" w:fill="auto"/>
+          </w:tcPr>
+          <w:p>
+            <w:pPr>
+              <w:jc w:val="center"/>
+              <w:rPr>
+                <w:rFonts w:cstheme="minorHAnsi"/>
+                <w:sz w:val="16"/>
+                <w:szCs w:val="16"/>
+              </w:rPr>
+            </w:pPr>
+            <w:r>
+              <w:rPr>
+                <w:rFonts w:cstheme="minorHAnsi"/>
+                <w:sz w:val="16"/>
+                <w:szCs w:val="16"/>
+              </w:rPr>
+              <w:t>95.00</w:t>
+            </w:r>
+          </w:p>
+        </w:tc>
+        <w:tc>
+          <w:tcPr>
+            <w:tcW w:w="629" w:type="dxa"/>
+            <w:shd w:val="clear" w:color="auto" w:fill="auto"/>
+          </w:tcPr>
+          <w:p>
+            <w:pPr>
+              <w:jc w:val="center"/>
+              <w:rPr>
+                <w:rFonts w:cstheme="minorHAnsi"/>
+                <w:sz w:val="16"/>
+                <w:szCs w:val="16"/>
+              </w:rPr>
+            </w:pPr>
+            <w:r>
+              <w:rPr>
+                <w:rFonts w:cstheme="minorHAnsi"/>
+                <w:sz w:val="16"/>
+                <w:szCs w:val="16"/>
+              </w:rPr>
+              <w:t>95.50</w:t>
+            </w:r>
+          </w:p>
+        </w:tc>
+        <w:tc>
+          <w:tcPr>
+            <w:tcW w:w="629" w:type="dxa"/>
+            <w:shd w:val="clear" w:color="auto" w:fill="auto"/>
+          </w:tcPr>
+          <w:p>
+            <w:pPr>
+              <w:jc w:val="center"/>
+              <w:rPr>
+                <w:rFonts w:cstheme="minorHAnsi"/>
+                <w:sz w:val="16"/>
+                <w:szCs w:val="16"/>
+              </w:rPr>
+            </w:pPr>
+            <w:r>
+              <w:rPr>
+                <w:rFonts w:cstheme="minorHAnsi"/>
+                <w:sz w:val="16"/>
+                <w:szCs w:val="16"/>
+              </w:rPr>
+              <w:t>96.50</w:t>
             </w:r>
           </w:p>
         </w:tc>
@@ -3026,7 +3433,73 @@
                 <w:sz w:val="16"/>
                 <w:szCs w:val="16"/>
               </w:rPr>
-              <w:t>100</w:t>
+              <w:t>97.00</w:t>
+            </w:r>
+          </w:p>
+        </w:tc>
+      </w:tr>
+      <w:tr>
+        <w:tc>
+          <w:tcPr>
+            <w:tcW w:w="625" w:type="dxa"/>
+            <w:shd w:val="clear" w:color="auto" w:fill="DEEAF6" w:themeFill="accent5" w:themeFillTint="33"/>
+          </w:tcPr>
+          <w:p>
+            <w:pPr>
+              <w:jc w:val="center"/>
+              <w:rPr>
+                <w:rFonts w:cstheme="minorHAnsi"/>
+                <w:sz w:val="16"/>
+                <w:szCs w:val="16"/>
+              </w:rPr>
+            </w:pPr>
+            <w:r>
+              <w:rPr>
+                <w:rFonts w:cstheme="minorHAnsi"/>
+                <w:sz w:val="16"/>
+                <w:szCs w:val="16"/>
+              </w:rPr>
+              <w:t>60</w:t>
+            </w:r>
+            <w:r>
+              <w:rPr>
+                <w:rFonts w:cstheme="minorHAnsi"/>
+                <w:sz w:val="16"/>
+                <w:szCs w:val="16"/>
+              </w:rPr>
+              <w:t>%</w:t>
+            </w:r>
+          </w:p>
+        </w:tc>
+        <w:tc>
+          <w:tcPr>
+            <w:tcW w:w="540" w:type="dxa"/>
+            <w:shd w:val="clear" w:color="auto" w:fill="DEEAF6" w:themeFill="accent5" w:themeFillTint="33"/>
+          </w:tcPr>
+          <w:p>
+            <w:pPr>
+              <w:jc w:val="center"/>
+              <w:rPr>
+                <w:rFonts w:cstheme="minorHAnsi"/>
+                <w:sz w:val="16"/>
+                <w:szCs w:val="16"/>
+              </w:rPr>
+            </w:pPr>
+            <w:r>
+              <w:rPr>
+                <w:rFonts w:cstheme="minorHAnsi"/>
+                <w:sz w:val="16"/>
+                <w:szCs w:val="16"/>
+              </w:rPr>
+              <w:t>40</w:t>
+            </w:r>
+            <w:r>
+              <w:rPr>
+                <w:rFonts w:cstheme="minorHAnsi"/>
+                <w:sz w:val="16"/>
+                <w:szCs w:val="16"/>
+              </w:rPr>
+              <w:t>%</w:t>
             </w:r>
           </w:p>
         </w:tc>
@@ -3050,7 +3523,7 @@
                 <w:sz w:val="16"/>
                 <w:szCs w:val="16"/>
               </w:rPr>
-              <w:t>96.00</w:t>
+              <w:t>93.42</w:t>
             </w:r>
           </w:p>
         </w:tc>
@@ -3074,7 +3547,7 @@
                 <w:sz w:val="16"/>
                 <w:szCs w:val="16"/>
               </w:rPr>
-              <w:t>96.00</w:t>
+              <w:t>94.30</w:t>
             </w:r>
           </w:p>
         </w:tc>
@@ -3098,7 +3571,55 @@
                 <w:sz w:val="16"/>
                 <w:szCs w:val="16"/>
               </w:rPr>
-              <w:t>92.00</w:t>
+              <w:t>95.18</w:t>
+            </w:r>
+          </w:p>
+        </w:tc>
+        <w:tc>
+          <w:tcPr>
+            <w:tcW w:w="629" w:type="dxa"/>
+            <w:shd w:val="clear" w:color="auto" w:fill="92D050"/>
+          </w:tcPr>
+          <w:p>
+            <w:pPr>
+              <w:jc w:val="center"/>
+              <w:rPr>
+                <w:rFonts w:cstheme="minorHAnsi"/>
+                <w:sz w:val="16"/>
+                <w:szCs w:val="16"/>
+              </w:rPr>
+            </w:pPr>
+            <w:r>
+              <w:rPr>
+                <w:rFonts w:cstheme="minorHAnsi"/>
+                <w:sz w:val="16"/>
+                <w:szCs w:val="16"/>
+              </w:rPr>
+              <w:t>96.49</w:t>
+            </w:r>
+          </w:p>
+        </w:tc>
+        <w:tc>
+          <w:tcPr>
+            <w:tcW w:w="629" w:type="dxa"/>
+            <w:shd w:val="clear" w:color="auto" w:fill="auto"/>
+          </w:tcPr>
+          <w:p>
+            <w:pPr>
+              <w:jc w:val="center"/>
+              <w:rPr>
+                <w:rFonts w:cstheme="minorHAnsi"/>
+                <w:sz w:val="16"/>
+                <w:szCs w:val="16"/>
+              </w:rPr>
+            </w:pPr>
+            <w:r>
+              <w:rPr>
+                <w:rFonts w:cstheme="minorHAnsi"/>
+                <w:sz w:val="16"/>
+                <w:szCs w:val="16"/>
+              </w:rPr>
+              <w:t>94.74</w:t>
             </w:r>
           </w:p>
         </w:tc>
@@ -3124,7 +3645,7 @@
                 <w:sz w:val="16"/>
                 <w:szCs w:val="16"/>
               </w:rPr>
-              <w:t>70</w:t>
+              <w:t>55</w:t>
             </w:r>
             <w:r>
               <w:rPr>
@@ -3156,7 +3677,7 @@
                 <w:sz w:val="16"/>
                 <w:szCs w:val="16"/>
               </w:rPr>
-              <w:t>30</w:t>
+              <w:t>45</w:t>
             </w:r>
             <w:r>
               <w:rPr>
@@ -3188,7 +3709,55 @@
                 <w:sz w:val="16"/>
                 <w:szCs w:val="16"/>
               </w:rPr>
-              <w:t>90.00</w:t>
+              <w:t>93.39</w:t>
+            </w:r>
+          </w:p>
+        </w:tc>
+        <w:tc>
+          <w:tcPr>
+            <w:tcW w:w="629" w:type="dxa"/>
+            <w:shd w:val="clear" w:color="auto" w:fill="auto"/>
+          </w:tcPr>
+          <w:p>
+            <w:pPr>
+              <w:jc w:val="center"/>
+              <w:rPr>
+                <w:rFonts w:cstheme="minorHAnsi"/>
+                <w:sz w:val="16"/>
+                <w:szCs w:val="16"/>
+              </w:rPr>
+            </w:pPr>
+            <w:r>
+              <w:rPr>
+                <w:rFonts w:cstheme="minorHAnsi"/>
+                <w:sz w:val="16"/>
+                <w:szCs w:val="16"/>
+              </w:rPr>
+              <w:t>94.55</w:t>
+            </w:r>
+          </w:p>
+        </w:tc>
+        <w:tc>
+          <w:tcPr>
+            <w:tcW w:w="629" w:type="dxa"/>
+            <w:shd w:val="clear" w:color="auto" w:fill="auto"/>
+          </w:tcPr>
+          <w:p>
+            <w:pPr>
+              <w:jc w:val="center"/>
+              <w:rPr>
+                <w:rFonts w:cstheme="minorHAnsi"/>
+                <w:sz w:val="16"/>
+                <w:szCs w:val="16"/>
+              </w:rPr>
+            </w:pPr>
+            <w:r>
+              <w:rPr>
+                <w:rFonts w:cstheme="minorHAnsi"/>
+                <w:sz w:val="16"/>
+                <w:szCs w:val="16"/>
+              </w:rPr>
+              <w:t>95.72</w:t>
             </w:r>
           </w:p>
         </w:tc>
@@ -3212,7 +3781,7 @@
                 <w:sz w:val="16"/>
                 <w:szCs w:val="16"/>
               </w:rPr>
-              <w:t>100</w:t>
+              <w:t>96.50</w:t>
             </w:r>
           </w:p>
         </w:tc>
@@ -3236,7 +3805,73 @@
                 <w:sz w:val="16"/>
                 <w:szCs w:val="16"/>
               </w:rPr>
-              <w:t>96.67</w:t>
+              <w:t>94.16</w:t>
+            </w:r>
+          </w:p>
+        </w:tc>
+      </w:tr>
+      <w:tr>
+        <w:tc>
+          <w:tcPr>
+            <w:tcW w:w="625" w:type="dxa"/>
+            <w:shd w:val="clear" w:color="auto" w:fill="DEEAF6" w:themeFill="accent5" w:themeFillTint="33"/>
+          </w:tcPr>
+          <w:p>
+            <w:pPr>
+              <w:jc w:val="center"/>
+              <w:rPr>
+                <w:rFonts w:cstheme="minorHAnsi"/>
+                <w:sz w:val="16"/>
+                <w:szCs w:val="16"/>
+              </w:rPr>
+            </w:pPr>
+            <w:r>
+              <w:rPr>
+                <w:rFonts w:cstheme="minorHAnsi"/>
+                <w:sz w:val="16"/>
+                <w:szCs w:val="16"/>
+              </w:rPr>
+              <w:t>50</w:t>
+            </w:r>
+            <w:r>
+              <w:rPr>
+                <w:rFonts w:cstheme="minorHAnsi"/>
+                <w:sz w:val="16"/>
+                <w:szCs w:val="16"/>
+              </w:rPr>
+              <w:t>%</w:t>
+            </w:r>
+          </w:p>
+        </w:tc>
+        <w:tc>
+          <w:tcPr>
+            <w:tcW w:w="540" w:type="dxa"/>
+            <w:shd w:val="clear" w:color="auto" w:fill="DEEAF6" w:themeFill="accent5" w:themeFillTint="33"/>
+          </w:tcPr>
+          <w:p>
+            <w:pPr>
+              <w:jc w:val="center"/>
+              <w:rPr>
+                <w:rFonts w:cstheme="minorHAnsi"/>
+                <w:sz w:val="16"/>
+                <w:szCs w:val="16"/>
+              </w:rPr>
+            </w:pPr>
+            <w:r>
+              <w:rPr>
+                <w:rFonts w:cstheme="minorHAnsi"/>
+                <w:sz w:val="16"/>
+                <w:szCs w:val="16"/>
+              </w:rPr>
+              <w:t>50</w:t>
+            </w:r>
+            <w:r>
+              <w:rPr>
+                <w:rFonts w:cstheme="minorHAnsi"/>
+                <w:sz w:val="16"/>
+                <w:szCs w:val="16"/>
+              </w:rPr>
+              <w:t>%</w:t>
             </w:r>
           </w:p>
         </w:tc>
@@ -3260,7 +3895,7 @@
                 <w:sz w:val="16"/>
                 <w:szCs w:val="16"/>
               </w:rPr>
-              <w:t>96.67</w:t>
+              <w:t>93.68</w:t>
             </w:r>
           </w:p>
         </w:tc>
@@ -3284,73 +3919,7 @@
                 <w:sz w:val="16"/>
                 <w:szCs w:val="16"/>
               </w:rPr>
-              <w:t>96.67</w:t>
-            </w:r>
-          </w:p>
-        </w:tc>
-      </w:tr>
-      <w:tr>
-        <w:tc>
-          <w:tcPr>
-            <w:tcW w:w="625" w:type="dxa"/>
-            <w:shd w:val="clear" w:color="auto" w:fill="DEEAF6" w:themeFill="accent5" w:themeFillTint="33"/>
-          </w:tcPr>
-          <w:p>
-            <w:pPr>
-              <w:jc w:val="center"/>
-              <w:rPr>
-                <w:rFonts w:cstheme="minorHAnsi"/>
-                <w:sz w:val="16"/>
-                <w:szCs w:val="16"/>
-              </w:rPr>
-            </w:pPr>
-            <w:r>
-              <w:rPr>
-                <w:rFonts w:cstheme="minorHAnsi"/>
-                <w:sz w:val="16"/>
-                <w:szCs w:val="16"/>
-              </w:rPr>
-              <w:t>65</w:t>
-            </w:r>
-            <w:r>
-              <w:rPr>
-                <w:rFonts w:cstheme="minorHAnsi"/>
-                <w:sz w:val="16"/>
-                <w:szCs w:val="16"/>
-              </w:rPr>
-              <w:t>%</w:t>
-            </w:r>
-          </w:p>
-        </w:tc>
-        <w:tc>
-          <w:tcPr>
-            <w:tcW w:w="540" w:type="dxa"/>
-            <w:shd w:val="clear" w:color="auto" w:fill="DEEAF6" w:themeFill="accent5" w:themeFillTint="33"/>
-          </w:tcPr>
-          <w:p>
-            <w:pPr>
-              <w:jc w:val="center"/>
-              <w:rPr>
-                <w:rFonts w:cstheme="minorHAnsi"/>
-                <w:sz w:val="16"/>
-                <w:szCs w:val="16"/>
-              </w:rPr>
-            </w:pPr>
-            <w:r>
-              <w:rPr>
-                <w:rFonts w:cstheme="minorHAnsi"/>
-                <w:sz w:val="16"/>
-                <w:szCs w:val="16"/>
-              </w:rPr>
-              <w:t>35</w:t>
-            </w:r>
-            <w:r>
-              <w:rPr>
-                <w:rFonts w:cstheme="minorHAnsi"/>
-                <w:sz w:val="16"/>
-                <w:szCs w:val="16"/>
-              </w:rPr>
-              <w:t>%</w:t>
+              <w:t>94.74</w:t>
             </w:r>
           </w:p>
         </w:tc>
@@ -3374,7 +3943,7 @@
                 <w:sz w:val="16"/>
                 <w:szCs w:val="16"/>
               </w:rPr>
-              <w:t>91.43</w:t>
+              <w:t>96.14</w:t>
             </w:r>
           </w:p>
         </w:tc>
@@ -3398,7 +3967,7 @@
                 <w:sz w:val="16"/>
                 <w:szCs w:val="16"/>
               </w:rPr>
-              <w:t>100</w:t>
+              <w:t>96.49</w:t>
             </w:r>
           </w:p>
         </w:tc>
@@ -3409,613 +3978,6 @@
           </w:tcPr>
           <w:p>
             <w:pPr>
-              <w:jc w:val="center"/>
-              <w:rPr>
-                <w:rFonts w:cstheme="minorHAnsi"/>
-                <w:sz w:val="16"/>
-                <w:szCs w:val="16"/>
-              </w:rPr>
-            </w:pPr>
-            <w:r>
-              <w:rPr>
-                <w:rFonts w:cstheme="minorHAnsi"/>
-                <w:sz w:val="16"/>
-                <w:szCs w:val="16"/>
-              </w:rPr>
-              <w:t>97.14</w:t>
-            </w:r>
-          </w:p>
-        </w:tc>
-        <w:tc>
-          <w:tcPr>
-            <w:tcW w:w="629" w:type="dxa"/>
-            <w:shd w:val="clear" w:color="auto" w:fill="auto"/>
-          </w:tcPr>
-          <w:p>
-            <w:pPr>
-              <w:jc w:val="center"/>
-              <w:rPr>
-                <w:rFonts w:cstheme="minorHAnsi"/>
-                <w:sz w:val="16"/>
-                <w:szCs w:val="16"/>
-              </w:rPr>
-            </w:pPr>
-            <w:r>
-              <w:rPr>
-                <w:rFonts w:cstheme="minorHAnsi"/>
-                <w:sz w:val="16"/>
-                <w:szCs w:val="16"/>
-              </w:rPr>
-              <w:t>97.14</w:t>
-            </w:r>
-          </w:p>
-        </w:tc>
-        <w:tc>
-          <w:tcPr>
-            <w:tcW w:w="629" w:type="dxa"/>
-            <w:shd w:val="clear" w:color="auto" w:fill="auto"/>
-          </w:tcPr>
-          <w:p>
-            <w:pPr>
-              <w:jc w:val="center"/>
-              <w:rPr>
-                <w:rFonts w:cstheme="minorHAnsi"/>
-                <w:sz w:val="16"/>
-                <w:szCs w:val="16"/>
-              </w:rPr>
-            </w:pPr>
-            <w:r>
-              <w:rPr>
-                <w:rFonts w:cstheme="minorHAnsi"/>
-                <w:sz w:val="16"/>
-                <w:szCs w:val="16"/>
-              </w:rPr>
-              <w:t>94.29</w:t>
-            </w:r>
-          </w:p>
-        </w:tc>
-      </w:tr>
-      <w:tr>
-        <w:tc>
-          <w:tcPr>
-            <w:tcW w:w="625" w:type="dxa"/>
-            <w:shd w:val="clear" w:color="auto" w:fill="DEEAF6" w:themeFill="accent5" w:themeFillTint="33"/>
-          </w:tcPr>
-          <w:p>
-            <w:pPr>
-              <w:jc w:val="center"/>
-              <w:rPr>
-                <w:rFonts w:cstheme="minorHAnsi"/>
-                <w:sz w:val="16"/>
-                <w:szCs w:val="16"/>
-              </w:rPr>
-            </w:pPr>
-            <w:r>
-              <w:rPr>
-                <w:rFonts w:cstheme="minorHAnsi"/>
-                <w:sz w:val="16"/>
-                <w:szCs w:val="16"/>
-              </w:rPr>
-              <w:t>60</w:t>
-            </w:r>
-            <w:r>
-              <w:rPr>
-                <w:rFonts w:cstheme="minorHAnsi"/>
-                <w:sz w:val="16"/>
-                <w:szCs w:val="16"/>
-              </w:rPr>
-              <w:t>%</w:t>
-            </w:r>
-          </w:p>
-        </w:tc>
-        <w:tc>
-          <w:tcPr>
-            <w:tcW w:w="540" w:type="dxa"/>
-            <w:shd w:val="clear" w:color="auto" w:fill="DEEAF6" w:themeFill="accent5" w:themeFillTint="33"/>
-          </w:tcPr>
-          <w:p>
-            <w:pPr>
-              <w:jc w:val="center"/>
-              <w:rPr>
-                <w:rFonts w:cstheme="minorHAnsi"/>
-                <w:sz w:val="16"/>
-                <w:szCs w:val="16"/>
-              </w:rPr>
-            </w:pPr>
-            <w:r>
-              <w:rPr>
-                <w:rFonts w:cstheme="minorHAnsi"/>
-                <w:sz w:val="16"/>
-                <w:szCs w:val="16"/>
-              </w:rPr>
-              <w:t>40</w:t>
-            </w:r>
-            <w:r>
-              <w:rPr>
-                <w:rFonts w:cstheme="minorHAnsi"/>
-                <w:sz w:val="16"/>
-                <w:szCs w:val="16"/>
-              </w:rPr>
-              <w:t>%</w:t>
-            </w:r>
-          </w:p>
-        </w:tc>
-        <w:tc>
-          <w:tcPr>
-            <w:tcW w:w="629" w:type="dxa"/>
-            <w:shd w:val="clear" w:color="auto" w:fill="auto"/>
-          </w:tcPr>
-          <w:p>
-            <w:pPr>
-              <w:jc w:val="center"/>
-              <w:rPr>
-                <w:rFonts w:cstheme="minorHAnsi"/>
-                <w:sz w:val="16"/>
-                <w:szCs w:val="16"/>
-              </w:rPr>
-            </w:pPr>
-            <w:r>
-              <w:rPr>
-                <w:rFonts w:cstheme="minorHAnsi"/>
-                <w:sz w:val="16"/>
-                <w:szCs w:val="16"/>
-              </w:rPr>
-              <w:t>92.50</w:t>
-            </w:r>
-          </w:p>
-        </w:tc>
-        <w:tc>
-          <w:tcPr>
-            <w:tcW w:w="629" w:type="dxa"/>
-            <w:shd w:val="clear" w:color="auto" w:fill="92D050"/>
-          </w:tcPr>
-          <w:p>
-            <w:pPr>
-              <w:jc w:val="center"/>
-              <w:rPr>
-                <w:rFonts w:cstheme="minorHAnsi"/>
-                <w:sz w:val="16"/>
-                <w:szCs w:val="16"/>
-              </w:rPr>
-            </w:pPr>
-            <w:r>
-              <w:rPr>
-                <w:rFonts w:cstheme="minorHAnsi"/>
-                <w:sz w:val="16"/>
-                <w:szCs w:val="16"/>
-              </w:rPr>
-              <w:t>100</w:t>
-            </w:r>
-          </w:p>
-        </w:tc>
-        <w:tc>
-          <w:tcPr>
-            <w:tcW w:w="629" w:type="dxa"/>
-            <w:shd w:val="clear" w:color="auto" w:fill="auto"/>
-          </w:tcPr>
-          <w:p>
-            <w:pPr>
-              <w:jc w:val="center"/>
-              <w:rPr>
-                <w:rFonts w:cstheme="minorHAnsi"/>
-                <w:sz w:val="16"/>
-                <w:szCs w:val="16"/>
-              </w:rPr>
-            </w:pPr>
-            <w:r>
-              <w:rPr>
-                <w:rFonts w:cstheme="minorHAnsi"/>
-                <w:sz w:val="16"/>
-                <w:szCs w:val="16"/>
-              </w:rPr>
-              <w:t>97.50</w:t>
-            </w:r>
-          </w:p>
-        </w:tc>
-        <w:tc>
-          <w:tcPr>
-            <w:tcW w:w="629" w:type="dxa"/>
-            <w:shd w:val="clear" w:color="auto" w:fill="auto"/>
-          </w:tcPr>
-          <w:p>
-            <w:pPr>
-              <w:jc w:val="center"/>
-              <w:rPr>
-                <w:rFonts w:cstheme="minorHAnsi"/>
-                <w:sz w:val="16"/>
-                <w:szCs w:val="16"/>
-              </w:rPr>
-            </w:pPr>
-            <w:r>
-              <w:rPr>
-                <w:rFonts w:cstheme="minorHAnsi"/>
-                <w:sz w:val="16"/>
-                <w:szCs w:val="16"/>
-              </w:rPr>
-              <w:t>97.50</w:t>
-            </w:r>
-          </w:p>
-        </w:tc>
-        <w:tc>
-          <w:tcPr>
-            <w:tcW w:w="629" w:type="dxa"/>
-            <w:shd w:val="clear" w:color="auto" w:fill="auto"/>
-          </w:tcPr>
-          <w:p>
-            <w:pPr>
-              <w:jc w:val="center"/>
-              <w:rPr>
-                <w:rFonts w:cstheme="minorHAnsi"/>
-                <w:sz w:val="16"/>
-                <w:szCs w:val="16"/>
-              </w:rPr>
-            </w:pPr>
-            <w:r>
-              <w:rPr>
-                <w:rFonts w:cstheme="minorHAnsi"/>
-                <w:sz w:val="16"/>
-                <w:szCs w:val="16"/>
-              </w:rPr>
-              <w:t>97.50</w:t>
-            </w:r>
-          </w:p>
-        </w:tc>
-      </w:tr>
-      <w:tr>
-        <w:tc>
-          <w:tcPr>
-            <w:tcW w:w="625" w:type="dxa"/>
-            <w:shd w:val="clear" w:color="auto" w:fill="DEEAF6" w:themeFill="accent5" w:themeFillTint="33"/>
-          </w:tcPr>
-          <w:p>
-            <w:pPr>
-              <w:jc w:val="center"/>
-              <w:rPr>
-                <w:rFonts w:cstheme="minorHAnsi"/>
-                <w:sz w:val="16"/>
-                <w:szCs w:val="16"/>
-              </w:rPr>
-            </w:pPr>
-            <w:r>
-              <w:rPr>
-                <w:rFonts w:cstheme="minorHAnsi"/>
-                <w:sz w:val="16"/>
-                <w:szCs w:val="16"/>
-              </w:rPr>
-              <w:t>55</w:t>
-            </w:r>
-            <w:r>
-              <w:rPr>
-                <w:rFonts w:cstheme="minorHAnsi"/>
-                <w:sz w:val="16"/>
-                <w:szCs w:val="16"/>
-              </w:rPr>
-              <w:t>%</w:t>
-            </w:r>
-          </w:p>
-        </w:tc>
-        <w:tc>
-          <w:tcPr>
-            <w:tcW w:w="540" w:type="dxa"/>
-            <w:shd w:val="clear" w:color="auto" w:fill="DEEAF6" w:themeFill="accent5" w:themeFillTint="33"/>
-          </w:tcPr>
-          <w:p>
-            <w:pPr>
-              <w:jc w:val="center"/>
-              <w:rPr>
-                <w:rFonts w:cstheme="minorHAnsi"/>
-                <w:sz w:val="16"/>
-                <w:szCs w:val="16"/>
-              </w:rPr>
-            </w:pPr>
-            <w:r>
-              <w:rPr>
-                <w:rFonts w:cstheme="minorHAnsi"/>
-                <w:sz w:val="16"/>
-                <w:szCs w:val="16"/>
-              </w:rPr>
-              <w:t>45</w:t>
-            </w:r>
-            <w:r>
-              <w:rPr>
-                <w:rFonts w:cstheme="minorHAnsi"/>
-                <w:sz w:val="16"/>
-                <w:szCs w:val="16"/>
-              </w:rPr>
-              <w:t>%</w:t>
-            </w:r>
-          </w:p>
-        </w:tc>
-        <w:tc>
-          <w:tcPr>
-            <w:tcW w:w="629" w:type="dxa"/>
-            <w:shd w:val="clear" w:color="auto" w:fill="auto"/>
-          </w:tcPr>
-          <w:p>
-            <w:pPr>
-              <w:jc w:val="center"/>
-              <w:rPr>
-                <w:rFonts w:cstheme="minorHAnsi"/>
-                <w:sz w:val="16"/>
-                <w:szCs w:val="16"/>
-              </w:rPr>
-            </w:pPr>
-            <w:r>
-              <w:rPr>
-                <w:rFonts w:cstheme="minorHAnsi"/>
-                <w:sz w:val="16"/>
-                <w:szCs w:val="16"/>
-              </w:rPr>
-              <w:t>88.89</w:t>
-            </w:r>
-          </w:p>
-        </w:tc>
-        <w:tc>
-          <w:tcPr>
-            <w:tcW w:w="629" w:type="dxa"/>
-            <w:shd w:val="clear" w:color="auto" w:fill="92D050"/>
-          </w:tcPr>
-          <w:p>
-            <w:pPr>
-              <w:jc w:val="center"/>
-              <w:rPr>
-                <w:rFonts w:cstheme="minorHAnsi"/>
-                <w:sz w:val="16"/>
-                <w:szCs w:val="16"/>
-              </w:rPr>
-            </w:pPr>
-            <w:r>
-              <w:rPr>
-                <w:rFonts w:cstheme="minorHAnsi"/>
-                <w:sz w:val="16"/>
-                <w:szCs w:val="16"/>
-              </w:rPr>
-              <w:t>97.78</w:t>
-            </w:r>
-          </w:p>
-        </w:tc>
-        <w:tc>
-          <w:tcPr>
-            <w:tcW w:w="629" w:type="dxa"/>
-            <w:shd w:val="clear" w:color="auto" w:fill="auto"/>
-          </w:tcPr>
-          <w:p>
-            <w:pPr>
-              <w:jc w:val="center"/>
-              <w:rPr>
-                <w:rFonts w:cstheme="minorHAnsi"/>
-                <w:sz w:val="16"/>
-                <w:szCs w:val="16"/>
-              </w:rPr>
-            </w:pPr>
-            <w:r>
-              <w:rPr>
-                <w:rFonts w:cstheme="minorHAnsi"/>
-                <w:sz w:val="16"/>
-                <w:szCs w:val="16"/>
-              </w:rPr>
-              <w:t>95.56</w:t>
-            </w:r>
-          </w:p>
-        </w:tc>
-        <w:tc>
-          <w:tcPr>
-            <w:tcW w:w="629" w:type="dxa"/>
-            <w:shd w:val="clear" w:color="auto" w:fill="auto"/>
-          </w:tcPr>
-          <w:p>
-            <w:pPr>
-              <w:jc w:val="center"/>
-              <w:rPr>
-                <w:rFonts w:cstheme="minorHAnsi"/>
-                <w:sz w:val="16"/>
-                <w:szCs w:val="16"/>
-              </w:rPr>
-            </w:pPr>
-            <w:r>
-              <w:rPr>
-                <w:rFonts w:cstheme="minorHAnsi"/>
-                <w:sz w:val="16"/>
-                <w:szCs w:val="16"/>
-              </w:rPr>
-              <w:t>95.56</w:t>
-            </w:r>
-          </w:p>
-        </w:tc>
-        <w:tc>
-          <w:tcPr>
-            <w:tcW w:w="629" w:type="dxa"/>
-            <w:shd w:val="clear" w:color="auto" w:fill="auto"/>
-          </w:tcPr>
-          <w:p>
-            <w:pPr>
-              <w:jc w:val="center"/>
-              <w:rPr>
-                <w:rFonts w:cstheme="minorHAnsi"/>
-                <w:sz w:val="16"/>
-                <w:szCs w:val="16"/>
-              </w:rPr>
-            </w:pPr>
-            <w:r>
-              <w:rPr>
-                <w:rFonts w:cstheme="minorHAnsi"/>
-                <w:sz w:val="16"/>
-                <w:szCs w:val="16"/>
-              </w:rPr>
-              <w:t>95.56</w:t>
-            </w:r>
-          </w:p>
-        </w:tc>
-      </w:tr>
-      <w:tr>
-        <w:tc>
-          <w:tcPr>
-            <w:tcW w:w="625" w:type="dxa"/>
-            <w:shd w:val="clear" w:color="auto" w:fill="DEEAF6" w:themeFill="accent5" w:themeFillTint="33"/>
-          </w:tcPr>
-          <w:p>
-            <w:pPr>
-              <w:jc w:val="center"/>
-              <w:rPr>
-                <w:rFonts w:cstheme="minorHAnsi"/>
-                <w:sz w:val="16"/>
-                <w:szCs w:val="16"/>
-              </w:rPr>
-            </w:pPr>
-            <w:r>
-              <w:rPr>
-                <w:rFonts w:cstheme="minorHAnsi"/>
-                <w:sz w:val="16"/>
-                <w:szCs w:val="16"/>
-              </w:rPr>
-              <w:lastRenderedPageBreak/>
-              <w:t>50</w:t>
-            </w:r>
-            <w:r>
-              <w:rPr>
-                <w:rFonts w:cstheme="minorHAnsi"/>
-                <w:sz w:val="16"/>
-                <w:szCs w:val="16"/>
-              </w:rPr>
-              <w:t>%</w:t>
-            </w:r>
-          </w:p>
-        </w:tc>
-        <w:tc>
-          <w:tcPr>
-            <w:tcW w:w="540" w:type="dxa"/>
-            <w:shd w:val="clear" w:color="auto" w:fill="DEEAF6" w:themeFill="accent5" w:themeFillTint="33"/>
-          </w:tcPr>
-          <w:p>
-            <w:pPr>
-              <w:jc w:val="center"/>
-              <w:rPr>
-                <w:rFonts w:cstheme="minorHAnsi"/>
-                <w:sz w:val="16"/>
-                <w:szCs w:val="16"/>
-              </w:rPr>
-            </w:pPr>
-            <w:r>
-              <w:rPr>
-                <w:rFonts w:cstheme="minorHAnsi"/>
-                <w:sz w:val="16"/>
-                <w:szCs w:val="16"/>
-              </w:rPr>
-              <w:t>50</w:t>
-            </w:r>
-            <w:r>
-              <w:rPr>
-                <w:rFonts w:cstheme="minorHAnsi"/>
-                <w:sz w:val="16"/>
-                <w:szCs w:val="16"/>
-              </w:rPr>
-              <w:t>%</w:t>
-            </w:r>
-          </w:p>
-        </w:tc>
-        <w:tc>
-          <w:tcPr>
-            <w:tcW w:w="629" w:type="dxa"/>
-            <w:shd w:val="clear" w:color="auto" w:fill="auto"/>
-          </w:tcPr>
-          <w:p>
-            <w:pPr>
-              <w:jc w:val="center"/>
-              <w:rPr>
-                <w:rFonts w:cstheme="minorHAnsi"/>
-                <w:sz w:val="16"/>
-                <w:szCs w:val="16"/>
-              </w:rPr>
-            </w:pPr>
-            <w:r>
-              <w:rPr>
-                <w:rFonts w:cstheme="minorHAnsi"/>
-                <w:sz w:val="16"/>
-                <w:szCs w:val="16"/>
-              </w:rPr>
-              <w:t>90.00</w:t>
-            </w:r>
-          </w:p>
-        </w:tc>
-        <w:tc>
-          <w:tcPr>
-            <w:tcW w:w="629" w:type="dxa"/>
-            <w:shd w:val="clear" w:color="auto" w:fill="92D050"/>
-          </w:tcPr>
-          <w:p>
-            <w:pPr>
-              <w:jc w:val="center"/>
-              <w:rPr>
-                <w:rFonts w:cstheme="minorHAnsi"/>
-                <w:sz w:val="16"/>
-                <w:szCs w:val="16"/>
-              </w:rPr>
-            </w:pPr>
-            <w:r>
-              <w:rPr>
-                <w:rFonts w:cstheme="minorHAnsi"/>
-                <w:sz w:val="16"/>
-                <w:szCs w:val="16"/>
-              </w:rPr>
-              <w:t>98.00</w:t>
-            </w:r>
-          </w:p>
-        </w:tc>
-        <w:tc>
-          <w:tcPr>
-            <w:tcW w:w="629" w:type="dxa"/>
-            <w:shd w:val="clear" w:color="auto" w:fill="auto"/>
-          </w:tcPr>
-          <w:p>
-            <w:pPr>
-              <w:jc w:val="center"/>
-              <w:rPr>
-                <w:rFonts w:cstheme="minorHAnsi"/>
-                <w:sz w:val="16"/>
-                <w:szCs w:val="16"/>
-              </w:rPr>
-            </w:pPr>
-            <w:r>
-              <w:rPr>
-                <w:rFonts w:cstheme="minorHAnsi"/>
-                <w:sz w:val="16"/>
-                <w:szCs w:val="16"/>
-              </w:rPr>
-              <w:t>96.00</w:t>
-            </w:r>
-          </w:p>
-        </w:tc>
-        <w:tc>
-          <w:tcPr>
-            <w:tcW w:w="629" w:type="dxa"/>
-            <w:shd w:val="clear" w:color="auto" w:fill="auto"/>
-          </w:tcPr>
-          <w:p>
-            <w:pPr>
-              <w:jc w:val="center"/>
-              <w:rPr>
-                <w:rFonts w:cstheme="minorHAnsi"/>
-                <w:sz w:val="16"/>
-                <w:szCs w:val="16"/>
-              </w:rPr>
-            </w:pPr>
-            <w:r>
-              <w:rPr>
-                <w:rFonts w:cstheme="minorHAnsi"/>
-                <w:sz w:val="16"/>
-                <w:szCs w:val="16"/>
-              </w:rPr>
-              <w:t>96.00</w:t>
-            </w:r>
-          </w:p>
-        </w:tc>
-        <w:tc>
-          <w:tcPr>
-            <w:tcW w:w="629" w:type="dxa"/>
-            <w:shd w:val="clear" w:color="auto" w:fill="auto"/>
-          </w:tcPr>
-          <w:p>
-            <w:pPr>
               <w:keepNext/>
               <w:jc w:val="center"/>
               <w:rPr>
@@ -4030,7 +3992,7 @@
                 <w:sz w:val="16"/>
                 <w:szCs w:val="16"/>
               </w:rPr>
-              <w:t>96.00</w:t>
+              <w:t>95.09</w:t>
             </w:r>
           </w:p>
         </w:tc>
@@ -4045,14 +4007,27 @@
         <w:br/>
         <w:t xml:space="preserve">Table </w:t>
       </w:r>
-      <w:fldSimple w:instr=" SEQ Table \* ARABIC ">
-        <w:r>
-          <w:rPr>
-            <w:noProof/>
-          </w:rPr>
-          <w:t>2</w:t>
-        </w:r>
-      </w:fldSimple>
+      <w:r>
+        <w:fldChar w:fldCharType="begin"/>
+      </w:r>
+      <w:r>
+        <w:instrText xml:space="preserve"> SEQ Table \* ARABIC </w:instrText>
+      </w:r>
+      <w:r>
+        <w:fldChar w:fldCharType="separate"/>
+      </w:r>
+      <w:r>
+        <w:rPr>
+          <w:noProof/>
+        </w:rPr>
+        <w:t>2</w:t>
+      </w:r>
+      <w:r>
+        <w:rPr>
+          <w:noProof/>
+        </w:rPr>
+        <w:fldChar w:fldCharType="end"/>
+      </w:r>
       <w:r>
         <w:t xml:space="preserve"> : </w:t>
       </w:r>
@@ -4087,6 +4062,7 @@
         </w:rPr>
       </w:pPr>
       <w:r>
+        <w:lastRenderedPageBreak/>
         <w:t>Here we</w:t>
       </w:r>
       <w:r>
@@ -4507,13 +4483,6 @@
                 <w:szCs w:val="16"/>
               </w:rPr>
             </w:pPr>
-            <w:r>
-              <w:rPr>
-                <w:sz w:val="16"/>
-                <w:szCs w:val="16"/>
-              </w:rPr>
-              <w:t>100.00%</w:t>
-            </w:r>
           </w:p>
         </w:tc>
         <w:tc>
@@ -4528,13 +4497,8 @@
                 <w:szCs w:val="16"/>
               </w:rPr>
             </w:pPr>
-            <w:r>
-              <w:rPr>
-                <w:sz w:val="16"/>
-                <w:szCs w:val="16"/>
-              </w:rPr>
-              <w:t>106</w:t>
-            </w:r>
+            <w:bookmarkStart w:id="0" w:name="_GoBack"/>
+            <w:bookmarkEnd w:id="0"/>
           </w:p>
         </w:tc>
       </w:tr>
@@ -4593,13 +4557,6 @@
                 <w:szCs w:val="16"/>
               </w:rPr>
             </w:pPr>
-            <w:r>
-              <w:rPr>
-                <w:sz w:val="16"/>
-                <w:szCs w:val="16"/>
-              </w:rPr>
-              <w:t>100.00%</w:t>
-            </w:r>
           </w:p>
         </w:tc>
         <w:tc>
@@ -4614,13 +4571,6 @@
                 <w:szCs w:val="16"/>
               </w:rPr>
             </w:pPr>
-            <w:r>
-              <w:rPr>
-                <w:sz w:val="16"/>
-                <w:szCs w:val="16"/>
-              </w:rPr>
-              <w:t>59</w:t>
-            </w:r>
           </w:p>
         </w:tc>
       </w:tr>
@@ -4679,13 +4629,6 @@
                 <w:szCs w:val="16"/>
               </w:rPr>
             </w:pPr>
-            <w:r>
-              <w:rPr>
-                <w:sz w:val="16"/>
-                <w:szCs w:val="16"/>
-              </w:rPr>
-              <w:t>100.00%</w:t>
-            </w:r>
           </w:p>
         </w:tc>
         <w:tc>
@@ -4700,13 +4643,6 @@
                 <w:szCs w:val="16"/>
               </w:rPr>
             </w:pPr>
-            <w:r>
-              <w:rPr>
-                <w:sz w:val="16"/>
-                <w:szCs w:val="16"/>
-              </w:rPr>
-              <w:t>63</w:t>
-            </w:r>
           </w:p>
         </w:tc>
       </w:tr>
@@ -4765,13 +4701,6 @@
                 <w:szCs w:val="16"/>
               </w:rPr>
             </w:pPr>
-            <w:r>
-              <w:rPr>
-                <w:sz w:val="16"/>
-                <w:szCs w:val="16"/>
-              </w:rPr>
-              <w:t>100.00%</w:t>
-            </w:r>
           </w:p>
         </w:tc>
         <w:tc>
@@ -4786,13 +4715,6 @@
                 <w:szCs w:val="16"/>
               </w:rPr>
             </w:pPr>
-            <w:r>
-              <w:rPr>
-                <w:sz w:val="16"/>
-                <w:szCs w:val="16"/>
-              </w:rPr>
-              <w:t>50</w:t>
-            </w:r>
           </w:p>
         </w:tc>
       </w:tr>
@@ -4851,13 +4773,6 @@
                 <w:szCs w:val="16"/>
               </w:rPr>
             </w:pPr>
-            <w:r>
-              <w:rPr>
-                <w:sz w:val="16"/>
-                <w:szCs w:val="16"/>
-              </w:rPr>
-              <w:t>100.00%</w:t>
-            </w:r>
           </w:p>
         </w:tc>
         <w:tc>
@@ -4872,13 +4787,6 @@
                 <w:szCs w:val="16"/>
               </w:rPr>
             </w:pPr>
-            <w:r>
-              <w:rPr>
-                <w:sz w:val="16"/>
-                <w:szCs w:val="16"/>
-              </w:rPr>
-              <w:t>87</w:t>
-            </w:r>
           </w:p>
         </w:tc>
       </w:tr>
@@ -4928,21 +4836,22 @@
         <w:tc>
           <w:tcPr>
             <w:tcW w:w="1538" w:type="dxa"/>
-          </w:tcPr>
-          <w:p>
-            <w:pPr>
-              <w:jc w:val="center"/>
-              <w:rPr>
-                <w:sz w:val="16"/>
-                <w:szCs w:val="16"/>
-              </w:rPr>
-            </w:pPr>
-            <w:r>
-              <w:rPr>
-                <w:sz w:val="16"/>
-                <w:szCs w:val="16"/>
-              </w:rPr>
-              <w:t>100.00%</w:t>
+            <w:shd w:val="clear" w:color="auto" w:fill="ED7D31" w:themeFill="accent2"/>
+          </w:tcPr>
+          <w:p>
+            <w:pPr>
+              <w:jc w:val="center"/>
+              <w:rPr>
+                <w:sz w:val="16"/>
+                <w:szCs w:val="16"/>
+              </w:rPr>
+            </w:pPr>
+            <w:r>
+              <w:rPr>
+                <w:sz w:val="16"/>
+                <w:szCs w:val="16"/>
+              </w:rPr>
+              <w:t>97.00%</w:t>
             </w:r>
           </w:p>
         </w:tc>
@@ -4963,7 +4872,7 @@
                 <w:sz w:val="16"/>
                 <w:szCs w:val="16"/>
               </w:rPr>
-              <w:t>63</w:t>
+              <w:t>163</w:t>
             </w:r>
           </w:p>
         </w:tc>
@@ -5014,21 +4923,22 @@
         <w:tc>
           <w:tcPr>
             <w:tcW w:w="1538" w:type="dxa"/>
-          </w:tcPr>
-          <w:p>
-            <w:pPr>
-              <w:jc w:val="center"/>
-              <w:rPr>
-                <w:sz w:val="16"/>
-                <w:szCs w:val="16"/>
-              </w:rPr>
-            </w:pPr>
-            <w:r>
-              <w:rPr>
-                <w:sz w:val="16"/>
-                <w:szCs w:val="16"/>
-              </w:rPr>
-              <w:t>100.00</w:t>
+            <w:shd w:val="clear" w:color="auto" w:fill="92D050"/>
+          </w:tcPr>
+          <w:p>
+            <w:pPr>
+              <w:jc w:val="center"/>
+              <w:rPr>
+                <w:sz w:val="16"/>
+                <w:szCs w:val="16"/>
+              </w:rPr>
+            </w:pPr>
+            <w:r>
+              <w:rPr>
+                <w:sz w:val="16"/>
+                <w:szCs w:val="16"/>
+              </w:rPr>
+              <w:t>97.81</w:t>
             </w:r>
             <w:r>
               <w:rPr>
@@ -5056,7 +4966,7 @@
                 <w:sz w:val="16"/>
                 <w:szCs w:val="16"/>
               </w:rPr>
-              <w:t>80</w:t>
+              <w:t>118</w:t>
             </w:r>
           </w:p>
         </w:tc>
@@ -5107,21 +5017,29 @@
         <w:tc>
           <w:tcPr>
             <w:tcW w:w="1538" w:type="dxa"/>
-          </w:tcPr>
-          <w:p>
-            <w:pPr>
-              <w:jc w:val="center"/>
-              <w:rPr>
-                <w:sz w:val="16"/>
-                <w:szCs w:val="16"/>
-              </w:rPr>
-            </w:pPr>
-            <w:r>
-              <w:rPr>
-                <w:sz w:val="16"/>
-                <w:szCs w:val="16"/>
-              </w:rPr>
-              <w:t>100.00%</w:t>
+            <w:shd w:val="clear" w:color="auto" w:fill="92D050"/>
+          </w:tcPr>
+          <w:p>
+            <w:pPr>
+              <w:jc w:val="center"/>
+              <w:rPr>
+                <w:sz w:val="16"/>
+                <w:szCs w:val="16"/>
+              </w:rPr>
+            </w:pPr>
+            <w:r>
+              <w:rPr>
+                <w:sz w:val="16"/>
+                <w:szCs w:val="16"/>
+              </w:rPr>
+              <w:t>96.89</w:t>
+            </w:r>
+            <w:r>
+              <w:rPr>
+                <w:sz w:val="16"/>
+                <w:szCs w:val="16"/>
+              </w:rPr>
+              <w:t>%</w:t>
             </w:r>
           </w:p>
         </w:tc>
@@ -5142,7 +5060,7 @@
                 <w:sz w:val="16"/>
                 <w:szCs w:val="16"/>
               </w:rPr>
-              <w:t>86</w:t>
+              <w:t>221</w:t>
             </w:r>
           </w:p>
         </w:tc>
@@ -5193,21 +5111,22 @@
         <w:tc>
           <w:tcPr>
             <w:tcW w:w="1538" w:type="dxa"/>
-          </w:tcPr>
-          <w:p>
-            <w:pPr>
-              <w:jc w:val="center"/>
-              <w:rPr>
-                <w:sz w:val="16"/>
-                <w:szCs w:val="16"/>
-              </w:rPr>
-            </w:pPr>
-            <w:r>
-              <w:rPr>
-                <w:sz w:val="16"/>
-                <w:szCs w:val="16"/>
-              </w:rPr>
-              <w:t>98.00</w:t>
+            <w:shd w:val="clear" w:color="auto" w:fill="92D050"/>
+          </w:tcPr>
+          <w:p>
+            <w:pPr>
+              <w:jc w:val="center"/>
+              <w:rPr>
+                <w:sz w:val="16"/>
+                <w:szCs w:val="16"/>
+              </w:rPr>
+            </w:pPr>
+            <w:r>
+              <w:rPr>
+                <w:sz w:val="16"/>
+                <w:szCs w:val="16"/>
+              </w:rPr>
+              <w:t>96.84</w:t>
             </w:r>
             <w:r>
               <w:rPr>
@@ -5235,7 +5154,7 @@
                 <w:sz w:val="16"/>
                 <w:szCs w:val="16"/>
               </w:rPr>
-              <w:t>135</w:t>
+              <w:t>203</w:t>
             </w:r>
           </w:p>
         </w:tc>
@@ -5254,14 +5173,27 @@
         <w:br/>
         <w:t xml:space="preserve">Table </w:t>
       </w:r>
-      <w:fldSimple w:instr=" SEQ Table \* ARABIC ">
-        <w:r>
-          <w:rPr>
-            <w:noProof/>
-          </w:rPr>
-          <w:t>3</w:t>
-        </w:r>
-      </w:fldSimple>
+      <w:r>
+        <w:fldChar w:fldCharType="begin"/>
+      </w:r>
+      <w:r>
+        <w:instrText xml:space="preserve"> SEQ Table \* ARABIC </w:instrText>
+      </w:r>
+      <w:r>
+        <w:fldChar w:fldCharType="separate"/>
+      </w:r>
+      <w:r>
+        <w:rPr>
+          <w:noProof/>
+        </w:rPr>
+        <w:t>3</w:t>
+      </w:r>
+      <w:r>
+        <w:rPr>
+          <w:noProof/>
+        </w:rPr>
+        <w:fldChar w:fldCharType="end"/>
+      </w:r>
       <w:r>
         <w:t xml:space="preserve"> : </w:t>
       </w:r>
@@ -5295,12 +5227,7 @@
         <w:t xml:space="preserve">able to </w:t>
       </w:r>
       <w:r>
-        <w:t>attain a prediction accuracy</w:t>
-      </w:r>
-      <w:bookmarkStart w:id="0" w:name="_GoBack"/>
-      <w:bookmarkEnd w:id="0"/>
-      <w:r>
-        <w:t xml:space="preserve"> of 98</w:t>
+        <w:t>attain a prediction accuracy of 98</w:t>
       </w:r>
       <w:r>
         <w:t xml:space="preserve">.00% </w:t>
@@ -5403,7 +5330,6 @@
       </w:pPr>
       <w:proofErr w:type="spellStart"/>
       <w:r>
-        <w:lastRenderedPageBreak/>
         <w:t>Kaggle</w:t>
       </w:r>
       <w:proofErr w:type="spellEnd"/>
@@ -5435,7 +5361,14 @@
           <w:rPr>
             <w:rStyle w:val="Hyperlink"/>
           </w:rPr>
-          <w:t>https://archive.ics.uci.edu/ml/datasets/Breast+Cancer+Wisconsin+%28Diagnostic%29</w:t>
+          <w:t>https://archive.ics.uci.edu/ml/datasets/</w:t>
+        </w:r>
+        <w:r>
+          <w:rPr>
+            <w:rStyle w:val="Hyperlink"/>
+          </w:rPr>
+          <w:lastRenderedPageBreak/>
+          <w:t>Breast+Cancer+Wisconsin+%28Diagnostic%29</w:t>
         </w:r>
       </w:hyperlink>
     </w:p>

</xml_diff>